<commit_message>
deleted 1 file and updated cv
</commit_message>
<xml_diff>
--- a/src/assets/CV_Uladzimir Yeudakimovich.docx
+++ b/src/assets/CV_Uladzimir Yeudakimovich.docx
@@ -201,14 +201,7 @@
           <w:rFonts w:ascii="Arial" w:hAnsi="Arial"/>
           <w:color w:val="0066CC"/>
         </w:rPr>
-        <w:t xml:space="preserve">+375 33 </w:t>
-      </w:r>
-      <w:r>
-        <w:rPr>
-          <w:rFonts w:ascii="Arial" w:hAnsi="Arial"/>
-          <w:color w:val="0066CC"/>
-        </w:rPr>
-        <w:t>3344201</w:t>
+        <w:t>+375 33 3344201</w:t>
       </w:r>
     </w:p>
     <w:p>
@@ -357,17 +350,7 @@
           <w:szCs w:val="20"/>
           <w:shd w:val="clear" w:color="auto" w:fill="FFFFFF"/>
         </w:rPr>
-        <w:t>Self-motivated and able to work to own initiative, persistent to work under pressure, flexible with the</w:t>
-      </w:r>
-      <w:r>
-        <w:rPr>
-          <w:rFonts w:ascii="Arial" w:hAnsi="Arial"/>
-          <w:color w:val="262626" w:themeColor="text1" w:themeTint="D9"/>
-          <w:sz w:val="20"/>
-          <w:szCs w:val="20"/>
-          <w:shd w:val="clear" w:color="auto" w:fill="FFFFFF"/>
-        </w:rPr>
-        <w:t xml:space="preserve"> ability to juggle priorities effectively, ambitious to drive the career forward and willing to learn.</w:t>
+        <w:t>Self-motivated and able to work to own initiative, persistent to work under pressure, flexible with the ability to juggle priorities effectively, ambitious to drive the career forward and willing to learn.</w:t>
       </w:r>
       <w:proofErr w:type="gramEnd"/>
       <w:r>
@@ -485,16 +468,7 @@
           <w:szCs w:val="20"/>
           <w:lang w:val="en-US"/>
         </w:rPr>
-        <w:t xml:space="preserve">Academy of Public Administration, Degree: public </w:t>
-      </w:r>
-      <w:r>
-        <w:rPr>
-          <w:rFonts w:ascii="Arial" w:hAnsi="Arial"/>
-          <w:color w:val="262626" w:themeColor="text1" w:themeTint="D9"/>
-          <w:szCs w:val="20"/>
-          <w:lang w:val="en-US"/>
-        </w:rPr>
-        <w:t>administration and economic   2015-2019</w:t>
+        <w:t>Academy of Public Administration, Degree: public administration and economic   2015-2019</w:t>
       </w:r>
     </w:p>
     <w:p>
@@ -694,14 +668,16 @@
         <w:ind w:left="697" w:hanging="357"/>
         <w:jc w:val="both"/>
       </w:pPr>
-      <w:r>
-        <w:rPr>
-          <w:rFonts w:ascii="Arial" w:hAnsi="Arial"/>
-          <w:color w:val="262626" w:themeColor="text1" w:themeTint="D9"/>
-          <w:szCs w:val="20"/>
-        </w:rPr>
-        <w:t>Bootstrap</w:t>
-      </w:r>
+      <w:proofErr w:type="spellStart"/>
+      <w:r>
+        <w:rPr>
+          <w:rFonts w:ascii="Arial" w:hAnsi="Arial"/>
+          <w:color w:val="262626" w:themeColor="text1" w:themeTint="D9"/>
+          <w:szCs w:val="20"/>
+        </w:rPr>
+        <w:t>AngularJS</w:t>
+      </w:r>
+      <w:proofErr w:type="spellEnd"/>
     </w:p>
     <w:p>
       <w:pPr>
@@ -719,7 +695,7 @@
           <w:color w:val="262626" w:themeColor="text1" w:themeTint="D9"/>
           <w:szCs w:val="20"/>
         </w:rPr>
-        <w:t>JavaScript</w:t>
+        <w:t>Angular material</w:t>
       </w:r>
     </w:p>
     <w:p>
@@ -738,7 +714,7 @@
           <w:color w:val="262626" w:themeColor="text1" w:themeTint="D9"/>
           <w:szCs w:val="20"/>
         </w:rPr>
-        <w:t>REST</w:t>
+        <w:t>Bootstrap</w:t>
       </w:r>
     </w:p>
     <w:p>
@@ -757,7 +733,7 @@
           <w:color w:val="262626" w:themeColor="text1" w:themeTint="D9"/>
           <w:szCs w:val="20"/>
         </w:rPr>
-        <w:t>Ajax</w:t>
+        <w:t>JavaScript</w:t>
       </w:r>
     </w:p>
     <w:p>
@@ -770,16 +746,14 @@
         <w:ind w:left="697" w:hanging="357"/>
         <w:jc w:val="both"/>
       </w:pPr>
-      <w:proofErr w:type="spellStart"/>
-      <w:r>
-        <w:rPr>
-          <w:rFonts w:ascii="Arial" w:hAnsi="Arial"/>
-          <w:color w:val="262626" w:themeColor="text1" w:themeTint="D9"/>
-          <w:szCs w:val="20"/>
-        </w:rPr>
-        <w:t>jQuery</w:t>
-      </w:r>
-      <w:proofErr w:type="spellEnd"/>
+      <w:r>
+        <w:rPr>
+          <w:rFonts w:ascii="Arial" w:hAnsi="Arial"/>
+          <w:color w:val="262626" w:themeColor="text1" w:themeTint="D9"/>
+          <w:szCs w:val="20"/>
+        </w:rPr>
+        <w:t>REST</w:t>
+      </w:r>
     </w:p>
     <w:p>
       <w:pPr>
@@ -797,7 +771,7 @@
           <w:color w:val="262626" w:themeColor="text1" w:themeTint="D9"/>
           <w:szCs w:val="20"/>
         </w:rPr>
-        <w:t>Git</w:t>
+        <w:t>Ajax</w:t>
       </w:r>
     </w:p>
     <w:p>
@@ -817,7 +791,7 @@
           <w:color w:val="262626" w:themeColor="text1" w:themeTint="D9"/>
           <w:szCs w:val="20"/>
         </w:rPr>
-        <w:t>webpack</w:t>
+        <w:t>jQuery</w:t>
       </w:r>
       <w:proofErr w:type="spellEnd"/>
     </w:p>
@@ -837,7 +811,7 @@
           <w:color w:val="262626" w:themeColor="text1" w:themeTint="D9"/>
           <w:szCs w:val="20"/>
         </w:rPr>
-        <w:t>mocha</w:t>
+        <w:t>Git</w:t>
       </w:r>
     </w:p>
     <w:p>
@@ -850,14 +824,16 @@
         <w:ind w:left="697" w:hanging="357"/>
         <w:jc w:val="both"/>
       </w:pPr>
-      <w:r>
-        <w:rPr>
-          <w:rFonts w:ascii="Arial" w:hAnsi="Arial"/>
-          <w:color w:val="262626" w:themeColor="text1" w:themeTint="D9"/>
-          <w:szCs w:val="20"/>
-        </w:rPr>
-        <w:t>SASS and LESS</w:t>
-      </w:r>
+      <w:proofErr w:type="spellStart"/>
+      <w:r>
+        <w:rPr>
+          <w:rFonts w:ascii="Arial" w:hAnsi="Arial"/>
+          <w:color w:val="262626" w:themeColor="text1" w:themeTint="D9"/>
+          <w:szCs w:val="20"/>
+        </w:rPr>
+        <w:t>webpack</w:t>
+      </w:r>
+      <w:proofErr w:type="spellEnd"/>
     </w:p>
     <w:p>
       <w:pPr>
@@ -875,15 +851,45 @@
           <w:color w:val="262626" w:themeColor="text1" w:themeTint="D9"/>
           <w:szCs w:val="20"/>
         </w:rPr>
-        <w:t xml:space="preserve">HTML5 </w:t>
-      </w:r>
-      <w:r>
-        <w:rPr>
-          <w:rFonts w:ascii="Arial" w:hAnsi="Arial"/>
-          <w:color w:val="262626" w:themeColor="text1" w:themeTint="D9"/>
-          <w:szCs w:val="20"/>
-        </w:rPr>
-        <w:t>and CSS3</w:t>
+        <w:t>mocha</w:t>
+      </w:r>
+    </w:p>
+    <w:p>
+      <w:pPr>
+        <w:pStyle w:val="liste"/>
+        <w:numPr>
+          <w:ilvl w:val="0"/>
+          <w:numId w:val="1"/>
+        </w:numPr>
+        <w:ind w:left="697" w:hanging="357"/>
+        <w:jc w:val="both"/>
+      </w:pPr>
+      <w:r>
+        <w:rPr>
+          <w:rFonts w:ascii="Arial" w:hAnsi="Arial"/>
+          <w:color w:val="262626" w:themeColor="text1" w:themeTint="D9"/>
+          <w:szCs w:val="20"/>
+        </w:rPr>
+        <w:t>SASS and LESS</w:t>
+      </w:r>
+    </w:p>
+    <w:p>
+      <w:pPr>
+        <w:pStyle w:val="liste"/>
+        <w:numPr>
+          <w:ilvl w:val="0"/>
+          <w:numId w:val="1"/>
+        </w:numPr>
+        <w:ind w:left="697" w:hanging="357"/>
+        <w:jc w:val="both"/>
+      </w:pPr>
+      <w:r>
+        <w:rPr>
+          <w:rFonts w:ascii="Arial" w:hAnsi="Arial"/>
+          <w:color w:val="262626" w:themeColor="text1" w:themeTint="D9"/>
+          <w:szCs w:val="20"/>
+        </w:rPr>
+        <w:t>HTML5 and CSS3</w:t>
       </w:r>
     </w:p>
     <w:p>
@@ -897,6 +903,7 @@
         <w:rPr>
           <w:rFonts w:ascii="Arial" w:eastAsia="Times New Roman" w:hAnsi="Arial" w:cs="Arial"/>
         </w:rPr>
+        <w:lastRenderedPageBreak/>
         <w:t>Employment History</w:t>
       </w:r>
     </w:p>
@@ -1033,65 +1040,20 @@
           <w:ilvl w:val="0"/>
           <w:numId w:val="1"/>
         </w:numPr>
-        <w:ind w:left="697" w:hanging="357"/>
-        <w:jc w:val="both"/>
-      </w:pPr>
-      <w:r>
-        <w:rPr>
-          <w:rFonts w:ascii="Arial" w:hAnsi="Arial"/>
-          <w:color w:val="262626" w:themeColor="text1" w:themeTint="D9"/>
-          <w:szCs w:val="20"/>
-          <w:lang w:eastAsia="en-GB" w:bidi="he-IL"/>
-        </w:rPr>
-        <w:t>Supporting and updating</w:t>
-      </w:r>
-      <w:r>
-        <w:rPr>
-          <w:rFonts w:ascii="Arial" w:hAnsi="Arial"/>
-          <w:color w:val="262626" w:themeColor="text1" w:themeTint="D9"/>
-          <w:szCs w:val="20"/>
-          <w:lang w:eastAsia="en-GB" w:bidi="he-IL"/>
-        </w:rPr>
-        <w:t xml:space="preserve"> application on </w:t>
-      </w:r>
-      <w:r>
-        <w:rPr>
-          <w:rFonts w:ascii="Arial" w:hAnsi="Arial"/>
-          <w:color w:val="262626" w:themeColor="text1" w:themeTint="D9"/>
-          <w:szCs w:val="20"/>
-          <w:lang w:eastAsia="en-GB" w:bidi="he-IL"/>
-        </w:rPr>
-        <w:t>Knockout.js</w:t>
-      </w:r>
-      <w:r>
-        <w:rPr>
-          <w:rFonts w:ascii="Arial" w:hAnsi="Arial"/>
-          <w:color w:val="262626" w:themeColor="text1" w:themeTint="D9"/>
-          <w:szCs w:val="20"/>
-          <w:lang w:eastAsia="en-GB" w:bidi="he-IL"/>
-        </w:rPr>
-        <w:t xml:space="preserve"> </w:t>
-      </w:r>
-      <w:r>
-        <w:rPr>
-          <w:rFonts w:ascii="Arial" w:hAnsi="Arial"/>
-          <w:color w:val="262626" w:themeColor="text1" w:themeTint="D9"/>
-          <w:szCs w:val="20"/>
-          <w:lang w:eastAsia="en-GB" w:bidi="he-IL"/>
-        </w:rPr>
-        <w:t xml:space="preserve">and </w:t>
-      </w:r>
-      <w:proofErr w:type="spellStart"/>
-      <w:r>
-        <w:rPr>
-          <w:rFonts w:ascii="Arial" w:hAnsi="Arial"/>
-          <w:color w:val="262626" w:themeColor="text1" w:themeTint="D9"/>
-          <w:szCs w:val="20"/>
-          <w:lang w:eastAsia="en-GB" w:bidi="he-IL"/>
-        </w:rPr>
-        <w:t>RequireJS</w:t>
-      </w:r>
-      <w:proofErr w:type="spellEnd"/>
+        <w:jc w:val="both"/>
+        <w:rPr>
+          <w:rFonts w:ascii="Arial" w:hAnsi="Arial"/>
+          <w:szCs w:val="20"/>
+        </w:rPr>
+      </w:pPr>
+      <w:r>
+        <w:rPr>
+          <w:rFonts w:ascii="Arial" w:hAnsi="Arial"/>
+          <w:szCs w:val="20"/>
+          <w:shd w:val="clear" w:color="auto" w:fill="FFFFFF"/>
+        </w:rPr>
+        <w:t>Creating application on Angular 6 with angular material and angular flex-layout</w:t>
+      </w:r>
     </w:p>
     <w:p>
       <w:pPr>
@@ -1105,12 +1067,29 @@
       <w:r>
         <w:rPr>
           <w:rFonts w:ascii="Arial" w:hAnsi="Arial"/>
-          <w:color w:val="262626" w:themeColor="text1" w:themeTint="D9"/>
-          <w:szCs w:val="20"/>
-          <w:lang w:eastAsia="en-GB" w:bidi="he-IL"/>
-        </w:rPr>
-        <w:t>Working with REST API</w:t>
-      </w:r>
+          <w:szCs w:val="20"/>
+          <w:shd w:val="clear" w:color="auto" w:fill="FFFFFF"/>
+        </w:rPr>
+        <w:t xml:space="preserve">Creating application on </w:t>
+      </w:r>
+      <w:proofErr w:type="spellStart"/>
+      <w:r>
+        <w:rPr>
+          <w:rFonts w:ascii="Arial" w:hAnsi="Arial"/>
+          <w:szCs w:val="20"/>
+          <w:shd w:val="clear" w:color="auto" w:fill="FFFFFF"/>
+        </w:rPr>
+        <w:t>Angular</w:t>
+      </w:r>
+      <w:r>
+        <w:rPr>
+          <w:rFonts w:ascii="Arial" w:hAnsi="Arial"/>
+          <w:szCs w:val="20"/>
+          <w:shd w:val="clear" w:color="auto" w:fill="FFFFFF"/>
+        </w:rPr>
+        <w:t>JS</w:t>
+      </w:r>
+      <w:proofErr w:type="spellEnd"/>
     </w:p>
     <w:p>
       <w:pPr>
@@ -1128,55 +1107,7 @@
           <w:szCs w:val="20"/>
           <w:lang w:eastAsia="en-GB" w:bidi="he-IL"/>
         </w:rPr>
-        <w:t xml:space="preserve">Working with </w:t>
-      </w:r>
-      <w:proofErr w:type="spellStart"/>
-      <w:r>
-        <w:rPr>
-          <w:rFonts w:ascii="Arial" w:hAnsi="Arial"/>
-          <w:color w:val="262626" w:themeColor="text1" w:themeTint="D9"/>
-          <w:szCs w:val="20"/>
-          <w:lang w:eastAsia="en-GB" w:bidi="he-IL"/>
-        </w:rPr>
-        <w:t>postgresql</w:t>
-      </w:r>
-      <w:proofErr w:type="spellEnd"/>
-    </w:p>
-    <w:p>
-      <w:pPr>
-        <w:pStyle w:val="liste"/>
-        <w:numPr>
-          <w:ilvl w:val="0"/>
-          <w:numId w:val="1"/>
-        </w:numPr>
-        <w:jc w:val="both"/>
-      </w:pPr>
-      <w:r>
-        <w:rPr>
-          <w:rFonts w:ascii="Arial" w:hAnsi="Arial"/>
-          <w:color w:val="262626" w:themeColor="text1" w:themeTint="D9"/>
-          <w:szCs w:val="20"/>
-          <w:lang w:eastAsia="en-GB" w:bidi="he-IL"/>
-        </w:rPr>
-        <w:t>Working</w:t>
-      </w:r>
-      <w:r>
-        <w:rPr>
-          <w:rFonts w:ascii="Arial" w:hAnsi="Arial"/>
-          <w:color w:val="262626" w:themeColor="text1" w:themeTint="D9"/>
-          <w:szCs w:val="20"/>
-          <w:lang w:eastAsia="en-GB" w:bidi="he-IL"/>
-        </w:rPr>
-        <w:t xml:space="preserve"> with </w:t>
-      </w:r>
-      <w:r>
-        <w:rPr>
-          <w:rFonts w:ascii="Arial" w:hAnsi="Arial"/>
-          <w:color w:val="262626" w:themeColor="text1" w:themeTint="D9"/>
-          <w:szCs w:val="20"/>
-          <w:lang w:eastAsia="en-GB" w:bidi="he-IL"/>
-        </w:rPr>
-        <w:t>node.js</w:t>
+        <w:t>Working with REST API</w:t>
       </w:r>
     </w:p>
     <w:p>
@@ -1516,14 +1447,7 @@
           <w:rFonts w:ascii="Arial" w:hAnsi="Arial" w:cs="Arial"/>
           <w:lang w:eastAsia="en-GB"/>
         </w:rPr>
-        <w:t xml:space="preserve">Military </w:t>
-      </w:r>
-      <w:r>
-        <w:rPr>
-          <w:rFonts w:ascii="Arial" w:hAnsi="Arial" w:cs="Arial"/>
-          <w:lang w:eastAsia="en-GB"/>
-        </w:rPr>
-        <w:t xml:space="preserve">officer, Ministry of </w:t>
+        <w:t xml:space="preserve">Military officer, Ministry of </w:t>
       </w:r>
       <w:proofErr w:type="gramStart"/>
       <w:r>
@@ -1665,16 +1589,7 @@
           <w:szCs w:val="20"/>
           <w:lang w:eastAsia="en-GB"/>
         </w:rPr>
-        <w:t xml:space="preserve">Organization of </w:t>
-      </w:r>
-      <w:r>
-        <w:rPr>
-          <w:rFonts w:ascii="Arial" w:hAnsi="Arial"/>
-          <w:color w:val="262626" w:themeColor="text1" w:themeTint="D9"/>
-          <w:szCs w:val="20"/>
-          <w:lang w:eastAsia="en-GB"/>
-        </w:rPr>
-        <w:t>communication</w:t>
+        <w:t>Organization of communication</w:t>
       </w:r>
     </w:p>
     <w:p>
@@ -4195,7 +4110,7 @@
   <a:extraClrSchemeLst/>
   <a:extLst>
     <a:ext uri="{05A4C25C-085E-4340-85A3-A5531E510DB2}">
-      <thm15:themeFamily xmlns:thm15="http://schemas.microsoft.com/office/thememl/2012/main" xmlns="" name="Office Theme" id="{62F939B6-93AF-4DB8-9C6B-D6C7DFDC589F}" vid="{4A3C46E8-61CC-4603-A589-7422A47A8E4A}"/>
+      <thm15:themeFamily xmlns="" xmlns:thm15="http://schemas.microsoft.com/office/thememl/2012/main" name="Office Theme" id="{62F939B6-93AF-4DB8-9C6B-D6C7DFDC589F}" vid="{4A3C46E8-61CC-4603-A589-7422A47A8E4A}"/>
     </a:ext>
   </a:extLst>
 </a:theme>

</xml_diff>